<commit_message>
Diagramas de analisis y diseño + documentacion de casos de uso y requerimientos
</commit_message>
<xml_diff>
--- a/Documentacion Casos de Uso/CU0004_VisualizarTablón.docx
+++ b/Documentacion Casos de Uso/CU0004_VisualizarTablón.docx
@@ -1,6 +1,6 @@
 
 <file path=word/document.xml><?xml version="1.0" encoding="utf-8"?>
-<w:document xmlns:wpc="http://schemas.microsoft.com/office/word/2010/wordprocessingCanvas" xmlns:mc="http://schemas.openxmlformats.org/markup-compatibility/2006" xmlns:o="urn:schemas-microsoft-com:office:office" xmlns:r="http://schemas.openxmlformats.org/officeDocument/2006/relationships" xmlns:m="http://schemas.openxmlformats.org/officeDocument/2006/math" xmlns:v="urn:schemas-microsoft-com:vml" xmlns:wp14="http://schemas.microsoft.com/office/word/2010/wordprocessingDrawing" xmlns:wp="http://schemas.openxmlformats.org/drawingml/2006/wordprocessingDrawing" xmlns:w10="urn:schemas-microsoft-com:office:word" xmlns:w="http://schemas.openxmlformats.org/wordprocessingml/2006/main" xmlns:w14="http://schemas.microsoft.com/office/word/2010/wordml" xmlns:w15="http://schemas.microsoft.com/office/word/2012/wordml" xmlns:wpg="http://schemas.microsoft.com/office/word/2010/wordprocessingGroup" xmlns:wpi="http://schemas.microsoft.com/office/word/2010/wordprocessingInk" xmlns:wne="http://schemas.microsoft.com/office/word/2006/wordml" xmlns:wps="http://schemas.microsoft.com/office/word/2010/wordprocessingShape" mc:Ignorable="w14 w15 wp14">
+<w:document xmlns:wpc="http://schemas.microsoft.com/office/word/2010/wordprocessingCanvas" xmlns:cx="http://schemas.microsoft.com/office/drawing/2014/chartex" xmlns:cx1="http://schemas.microsoft.com/office/drawing/2015/9/8/chartex" xmlns:cx2="http://schemas.microsoft.com/office/drawing/2015/10/21/chartex" xmlns:cx3="http://schemas.microsoft.com/office/drawing/2016/5/9/chartex" xmlns:cx4="http://schemas.microsoft.com/office/drawing/2016/5/10/chartex" xmlns:cx5="http://schemas.microsoft.com/office/drawing/2016/5/11/chartex" xmlns:cx6="http://schemas.microsoft.com/office/drawing/2016/5/12/chartex" xmlns:cx7="http://schemas.microsoft.com/office/drawing/2016/5/13/chartex" xmlns:cx8="http://schemas.microsoft.com/office/drawing/2016/5/14/chartex" xmlns:mc="http://schemas.openxmlformats.org/markup-compatibility/2006" xmlns:aink="http://schemas.microsoft.com/office/drawing/2016/ink" xmlns:am3d="http://schemas.microsoft.com/office/drawing/2017/model3d" xmlns:o="urn:schemas-microsoft-com:office:office" xmlns:r="http://schemas.openxmlformats.org/officeDocument/2006/relationships" xmlns:m="http://schemas.openxmlformats.org/officeDocument/2006/math" xmlns:v="urn:schemas-microsoft-com:vml" xmlns:wp14="http://schemas.microsoft.com/office/word/2010/wordprocessingDrawing" xmlns:wp="http://schemas.openxmlformats.org/drawingml/2006/wordprocessingDrawing" xmlns:w10="urn:schemas-microsoft-com:office:word" xmlns:w="http://schemas.openxmlformats.org/wordprocessingml/2006/main" xmlns:w14="http://schemas.microsoft.com/office/word/2010/wordml" xmlns:w15="http://schemas.microsoft.com/office/word/2012/wordml" xmlns:w16cex="http://schemas.microsoft.com/office/word/2018/wordml/cex" xmlns:w16cid="http://schemas.microsoft.com/office/word/2016/wordml/cid" xmlns:w16="http://schemas.microsoft.com/office/word/2018/wordml" xmlns:w16sdtdh="http://schemas.microsoft.com/office/word/2020/wordml/sdtdatahash" xmlns:w16se="http://schemas.microsoft.com/office/word/2015/wordml/symex" xmlns:wpg="http://schemas.microsoft.com/office/word/2010/wordprocessingGroup" xmlns:wpi="http://schemas.microsoft.com/office/word/2010/wordprocessingInk" xmlns:wne="http://schemas.microsoft.com/office/word/2006/wordml" xmlns:wps="http://schemas.microsoft.com/office/word/2010/wordprocessingShape" mc:Ignorable="w14 w15 w16se w16cid w16 w16cex w16sdtdh wp14">
   <w:body>
     <w:p>
       <w:pPr>
@@ -1671,14 +1671,6 @@
               </w:rPr>
               <w:t>El usuario ingresa al sistema.</w:t>
             </w:r>
-            <w:r>
-              <w:rPr>
-                <w:rFonts w:ascii="Arial" w:eastAsia="Arial" w:hAnsi="Arial" w:cs="Arial"/>
-                <w:sz w:val="20"/>
-                <w:szCs w:val="20"/>
-              </w:rPr>
-              <w:t xml:space="preserve"> </w:t>
-            </w:r>
           </w:p>
         </w:tc>
       </w:tr>
@@ -1727,10 +1719,8 @@
                 <w:sz w:val="20"/>
                 <w:szCs w:val="20"/>
               </w:rPr>
-              <w:t>El usuario visualiza el tablón.</w:t>
-            </w:r>
-            <w:bookmarkStart w:id="0" w:name="_GoBack"/>
-            <w:bookmarkEnd w:id="0"/>
+              <w:t>El sistema obtiene las personas a las que sigue el usuario.</w:t>
+            </w:r>
           </w:p>
         </w:tc>
       </w:tr>
@@ -1774,15 +1764,123 @@
                 <w:u w:val="single"/>
               </w:rPr>
             </w:pPr>
-            <w:bookmarkStart w:id="1" w:name="_gjdgxs" w:colFirst="0" w:colLast="0"/>
-            <w:bookmarkEnd w:id="1"/>
-            <w:r>
-              <w:rPr>
-                <w:rFonts w:ascii="Arial" w:eastAsia="Arial" w:hAnsi="Arial" w:cs="Arial"/>
-                <w:sz w:val="20"/>
-                <w:szCs w:val="20"/>
-              </w:rPr>
-              <w:t>FIN CASO DE USO.</w:t>
+            <w:bookmarkStart w:id="0" w:name="_gjdgxs" w:colFirst="0" w:colLast="0"/>
+            <w:bookmarkEnd w:id="0"/>
+            <w:r>
+              <w:rPr>
+                <w:rFonts w:ascii="Arial" w:eastAsia="Arial" w:hAnsi="Arial" w:cs="Arial"/>
+                <w:sz w:val="20"/>
+                <w:szCs w:val="20"/>
+              </w:rPr>
+              <w:t>El sistema recupera los mensajes de las personas a las que sigue el usuario.</w:t>
+            </w:r>
+          </w:p>
+        </w:tc>
+      </w:tr>
+      <w:tr>
+        <w:trPr>
+          <w:trHeight w:val="320"/>
+        </w:trPr>
+        <w:tc>
+          <w:tcPr>
+            <w:tcW w:w="1483" w:type="dxa"/>
+          </w:tcPr>
+          <w:p>
+            <w:pPr>
+              <w:jc w:val="center"/>
+              <w:rPr>
+                <w:rFonts w:ascii="Arial" w:eastAsia="Arial" w:hAnsi="Arial" w:cs="Arial"/>
+                <w:sz w:val="20"/>
+                <w:szCs w:val="20"/>
+              </w:rPr>
+            </w:pPr>
+            <w:r>
+              <w:rPr>
+                <w:rFonts w:ascii="Arial" w:eastAsia="Arial" w:hAnsi="Arial" w:cs="Arial"/>
+                <w:sz w:val="20"/>
+                <w:szCs w:val="20"/>
+              </w:rPr>
+              <w:t>4</w:t>
+            </w:r>
+          </w:p>
+        </w:tc>
+        <w:tc>
+          <w:tcPr>
+            <w:tcW w:w="7394" w:type="dxa"/>
+          </w:tcPr>
+          <w:p>
+            <w:pPr>
+              <w:rPr>
+                <w:rFonts w:ascii="Arial" w:eastAsia="Arial" w:hAnsi="Arial" w:cs="Arial"/>
+                <w:sz w:val="20"/>
+                <w:szCs w:val="20"/>
+              </w:rPr>
+            </w:pPr>
+            <w:r>
+              <w:rPr>
+                <w:rFonts w:ascii="Arial" w:eastAsia="Arial" w:hAnsi="Arial" w:cs="Arial"/>
+                <w:sz w:val="20"/>
+                <w:szCs w:val="20"/>
+              </w:rPr>
+              <w:t>El sistema recupera los mensajes propios del usuario.</w:t>
+            </w:r>
+          </w:p>
+        </w:tc>
+      </w:tr>
+      <w:tr>
+        <w:trPr>
+          <w:trHeight w:val="320"/>
+        </w:trPr>
+        <w:tc>
+          <w:tcPr>
+            <w:tcW w:w="1483" w:type="dxa"/>
+          </w:tcPr>
+          <w:p>
+            <w:pPr>
+              <w:jc w:val="center"/>
+              <w:rPr>
+                <w:rFonts w:ascii="Arial" w:eastAsia="Arial" w:hAnsi="Arial" w:cs="Arial"/>
+                <w:sz w:val="20"/>
+                <w:szCs w:val="20"/>
+              </w:rPr>
+            </w:pPr>
+            <w:r>
+              <w:rPr>
+                <w:rFonts w:ascii="Arial" w:eastAsia="Arial" w:hAnsi="Arial" w:cs="Arial"/>
+                <w:sz w:val="20"/>
+                <w:szCs w:val="20"/>
+              </w:rPr>
+              <w:t>5</w:t>
+            </w:r>
+          </w:p>
+        </w:tc>
+        <w:tc>
+          <w:tcPr>
+            <w:tcW w:w="7394" w:type="dxa"/>
+          </w:tcPr>
+          <w:p>
+            <w:pPr>
+              <w:rPr>
+                <w:rFonts w:ascii="Arial" w:eastAsia="Arial" w:hAnsi="Arial" w:cs="Arial"/>
+                <w:sz w:val="20"/>
+                <w:szCs w:val="20"/>
+              </w:rPr>
+            </w:pPr>
+            <w:r>
+              <w:rPr>
+                <w:rFonts w:ascii="Arial" w:eastAsia="Arial" w:hAnsi="Arial" w:cs="Arial"/>
+                <w:sz w:val="20"/>
+                <w:szCs w:val="20"/>
+              </w:rPr>
+              <w:t>La interfaz muestra todos los mensajes</w:t>
+            </w:r>
+            <w:r>
+              <w:rPr>
+                <w:rFonts w:ascii="Arial" w:eastAsia="Arial" w:hAnsi="Arial" w:cs="Arial"/>
+                <w:sz w:val="20"/>
+                <w:szCs w:val="20"/>
+              </w:rPr>
+              <w:t>.</w:t>
             </w:r>
           </w:p>
         </w:tc>
@@ -2009,7 +2107,7 @@
 </file>
 
 <file path=word/endnotes.xml><?xml version="1.0" encoding="utf-8"?>
-<w:endnotes xmlns:wpc="http://schemas.microsoft.com/office/word/2010/wordprocessingCanvas" xmlns:mc="http://schemas.openxmlformats.org/markup-compatibility/2006" xmlns:o="urn:schemas-microsoft-com:office:office" xmlns:r="http://schemas.openxmlformats.org/officeDocument/2006/relationships" xmlns:m="http://schemas.openxmlformats.org/officeDocument/2006/math" xmlns:v="urn:schemas-microsoft-com:vml" xmlns:wp14="http://schemas.microsoft.com/office/word/2010/wordprocessingDrawing" xmlns:wp="http://schemas.openxmlformats.org/drawingml/2006/wordprocessingDrawing" xmlns:w10="urn:schemas-microsoft-com:office:word" xmlns:w="http://schemas.openxmlformats.org/wordprocessingml/2006/main" xmlns:w14="http://schemas.microsoft.com/office/word/2010/wordml" xmlns:w15="http://schemas.microsoft.com/office/word/2012/wordml" xmlns:wpg="http://schemas.microsoft.com/office/word/2010/wordprocessingGroup" xmlns:wpi="http://schemas.microsoft.com/office/word/2010/wordprocessingInk" xmlns:wne="http://schemas.microsoft.com/office/word/2006/wordml" xmlns:wps="http://schemas.microsoft.com/office/word/2010/wordprocessingShape" mc:Ignorable="w14 w15 wp14">
+<w:endnotes xmlns:wpc="http://schemas.microsoft.com/office/word/2010/wordprocessingCanvas" xmlns:cx="http://schemas.microsoft.com/office/drawing/2014/chartex" xmlns:cx1="http://schemas.microsoft.com/office/drawing/2015/9/8/chartex" xmlns:cx2="http://schemas.microsoft.com/office/drawing/2015/10/21/chartex" xmlns:cx3="http://schemas.microsoft.com/office/drawing/2016/5/9/chartex" xmlns:cx4="http://schemas.microsoft.com/office/drawing/2016/5/10/chartex" xmlns:cx5="http://schemas.microsoft.com/office/drawing/2016/5/11/chartex" xmlns:cx6="http://schemas.microsoft.com/office/drawing/2016/5/12/chartex" xmlns:cx7="http://schemas.microsoft.com/office/drawing/2016/5/13/chartex" xmlns:cx8="http://schemas.microsoft.com/office/drawing/2016/5/14/chartex" xmlns:mc="http://schemas.openxmlformats.org/markup-compatibility/2006" xmlns:aink="http://schemas.microsoft.com/office/drawing/2016/ink" xmlns:am3d="http://schemas.microsoft.com/office/drawing/2017/model3d" xmlns:o="urn:schemas-microsoft-com:office:office" xmlns:r="http://schemas.openxmlformats.org/officeDocument/2006/relationships" xmlns:m="http://schemas.openxmlformats.org/officeDocument/2006/math" xmlns:v="urn:schemas-microsoft-com:vml" xmlns:wp14="http://schemas.microsoft.com/office/word/2010/wordprocessingDrawing" xmlns:wp="http://schemas.openxmlformats.org/drawingml/2006/wordprocessingDrawing" xmlns:w10="urn:schemas-microsoft-com:office:word" xmlns:w="http://schemas.openxmlformats.org/wordprocessingml/2006/main" xmlns:w14="http://schemas.microsoft.com/office/word/2010/wordml" xmlns:w15="http://schemas.microsoft.com/office/word/2012/wordml" xmlns:w16cex="http://schemas.microsoft.com/office/word/2018/wordml/cex" xmlns:w16cid="http://schemas.microsoft.com/office/word/2016/wordml/cid" xmlns:w16="http://schemas.microsoft.com/office/word/2018/wordml" xmlns:w16sdtdh="http://schemas.microsoft.com/office/word/2020/wordml/sdtdatahash" xmlns:w16se="http://schemas.microsoft.com/office/word/2015/wordml/symex" xmlns:wpg="http://schemas.microsoft.com/office/word/2010/wordprocessingGroup" xmlns:wpi="http://schemas.microsoft.com/office/word/2010/wordprocessingInk" xmlns:wne="http://schemas.microsoft.com/office/word/2006/wordml" xmlns:wps="http://schemas.microsoft.com/office/word/2010/wordprocessingShape" mc:Ignorable="w14 w15 w16se w16cid w16 w16cex w16sdtdh wp14">
   <w:endnote w:type="separator" w:id="-1">
     <w:p>
       <w:r>
@@ -2028,7 +2126,7 @@
 </file>
 
 <file path=word/footer1.xml><?xml version="1.0" encoding="utf-8"?>
-<w:ftr xmlns:wpc="http://schemas.microsoft.com/office/word/2010/wordprocessingCanvas" xmlns:mc="http://schemas.openxmlformats.org/markup-compatibility/2006" xmlns:o="urn:schemas-microsoft-com:office:office" xmlns:r="http://schemas.openxmlformats.org/officeDocument/2006/relationships" xmlns:m="http://schemas.openxmlformats.org/officeDocument/2006/math" xmlns:v="urn:schemas-microsoft-com:vml" xmlns:wp14="http://schemas.microsoft.com/office/word/2010/wordprocessingDrawing" xmlns:wp="http://schemas.openxmlformats.org/drawingml/2006/wordprocessingDrawing" xmlns:w10="urn:schemas-microsoft-com:office:word" xmlns:w="http://schemas.openxmlformats.org/wordprocessingml/2006/main" xmlns:w14="http://schemas.microsoft.com/office/word/2010/wordml" xmlns:w15="http://schemas.microsoft.com/office/word/2012/wordml" xmlns:wpg="http://schemas.microsoft.com/office/word/2010/wordprocessingGroup" xmlns:wpi="http://schemas.microsoft.com/office/word/2010/wordprocessingInk" xmlns:wne="http://schemas.microsoft.com/office/word/2006/wordml" xmlns:wps="http://schemas.microsoft.com/office/word/2010/wordprocessingShape" mc:Ignorable="w14 w15 wp14">
+<w:ftr xmlns:wpc="http://schemas.microsoft.com/office/word/2010/wordprocessingCanvas" xmlns:cx="http://schemas.microsoft.com/office/drawing/2014/chartex" xmlns:cx1="http://schemas.microsoft.com/office/drawing/2015/9/8/chartex" xmlns:cx2="http://schemas.microsoft.com/office/drawing/2015/10/21/chartex" xmlns:cx3="http://schemas.microsoft.com/office/drawing/2016/5/9/chartex" xmlns:cx4="http://schemas.microsoft.com/office/drawing/2016/5/10/chartex" xmlns:cx5="http://schemas.microsoft.com/office/drawing/2016/5/11/chartex" xmlns:cx6="http://schemas.microsoft.com/office/drawing/2016/5/12/chartex" xmlns:cx7="http://schemas.microsoft.com/office/drawing/2016/5/13/chartex" xmlns:cx8="http://schemas.microsoft.com/office/drawing/2016/5/14/chartex" xmlns:mc="http://schemas.openxmlformats.org/markup-compatibility/2006" xmlns:aink="http://schemas.microsoft.com/office/drawing/2016/ink" xmlns:am3d="http://schemas.microsoft.com/office/drawing/2017/model3d" xmlns:o="urn:schemas-microsoft-com:office:office" xmlns:r="http://schemas.openxmlformats.org/officeDocument/2006/relationships" xmlns:m="http://schemas.openxmlformats.org/officeDocument/2006/math" xmlns:v="urn:schemas-microsoft-com:vml" xmlns:wp14="http://schemas.microsoft.com/office/word/2010/wordprocessingDrawing" xmlns:wp="http://schemas.openxmlformats.org/drawingml/2006/wordprocessingDrawing" xmlns:w10="urn:schemas-microsoft-com:office:word" xmlns:w="http://schemas.openxmlformats.org/wordprocessingml/2006/main" xmlns:w14="http://schemas.microsoft.com/office/word/2010/wordml" xmlns:w15="http://schemas.microsoft.com/office/word/2012/wordml" xmlns:w16cex="http://schemas.microsoft.com/office/word/2018/wordml/cex" xmlns:w16cid="http://schemas.microsoft.com/office/word/2016/wordml/cid" xmlns:w16="http://schemas.microsoft.com/office/word/2018/wordml" xmlns:w16sdtdh="http://schemas.microsoft.com/office/word/2020/wordml/sdtdatahash" xmlns:w16se="http://schemas.microsoft.com/office/word/2015/wordml/symex" xmlns:wpg="http://schemas.microsoft.com/office/word/2010/wordprocessingGroup" xmlns:wpi="http://schemas.microsoft.com/office/word/2010/wordprocessingInk" xmlns:wne="http://schemas.microsoft.com/office/word/2006/wordml" xmlns:wps="http://schemas.microsoft.com/office/word/2010/wordprocessingShape" mc:Ignorable="w14 w15 w16se w16cid w16 w16cex w16sdtdh wp14">
   <w:p>
     <w:pPr>
       <w:pBdr>
@@ -2114,7 +2212,7 @@
 </file>
 
 <file path=word/footnotes.xml><?xml version="1.0" encoding="utf-8"?>
-<w:footnotes xmlns:wpc="http://schemas.microsoft.com/office/word/2010/wordprocessingCanvas" xmlns:mc="http://schemas.openxmlformats.org/markup-compatibility/2006" xmlns:o="urn:schemas-microsoft-com:office:office" xmlns:r="http://schemas.openxmlformats.org/officeDocument/2006/relationships" xmlns:m="http://schemas.openxmlformats.org/officeDocument/2006/math" xmlns:v="urn:schemas-microsoft-com:vml" xmlns:wp14="http://schemas.microsoft.com/office/word/2010/wordprocessingDrawing" xmlns:wp="http://schemas.openxmlformats.org/drawingml/2006/wordprocessingDrawing" xmlns:w10="urn:schemas-microsoft-com:office:word" xmlns:w="http://schemas.openxmlformats.org/wordprocessingml/2006/main" xmlns:w14="http://schemas.microsoft.com/office/word/2010/wordml" xmlns:w15="http://schemas.microsoft.com/office/word/2012/wordml" xmlns:wpg="http://schemas.microsoft.com/office/word/2010/wordprocessingGroup" xmlns:wpi="http://schemas.microsoft.com/office/word/2010/wordprocessingInk" xmlns:wne="http://schemas.microsoft.com/office/word/2006/wordml" xmlns:wps="http://schemas.microsoft.com/office/word/2010/wordprocessingShape" mc:Ignorable="w14 w15 wp14">
+<w:footnotes xmlns:wpc="http://schemas.microsoft.com/office/word/2010/wordprocessingCanvas" xmlns:cx="http://schemas.microsoft.com/office/drawing/2014/chartex" xmlns:cx1="http://schemas.microsoft.com/office/drawing/2015/9/8/chartex" xmlns:cx2="http://schemas.microsoft.com/office/drawing/2015/10/21/chartex" xmlns:cx3="http://schemas.microsoft.com/office/drawing/2016/5/9/chartex" xmlns:cx4="http://schemas.microsoft.com/office/drawing/2016/5/10/chartex" xmlns:cx5="http://schemas.microsoft.com/office/drawing/2016/5/11/chartex" xmlns:cx6="http://schemas.microsoft.com/office/drawing/2016/5/12/chartex" xmlns:cx7="http://schemas.microsoft.com/office/drawing/2016/5/13/chartex" xmlns:cx8="http://schemas.microsoft.com/office/drawing/2016/5/14/chartex" xmlns:mc="http://schemas.openxmlformats.org/markup-compatibility/2006" xmlns:aink="http://schemas.microsoft.com/office/drawing/2016/ink" xmlns:am3d="http://schemas.microsoft.com/office/drawing/2017/model3d" xmlns:o="urn:schemas-microsoft-com:office:office" xmlns:r="http://schemas.openxmlformats.org/officeDocument/2006/relationships" xmlns:m="http://schemas.openxmlformats.org/officeDocument/2006/math" xmlns:v="urn:schemas-microsoft-com:vml" xmlns:wp14="http://schemas.microsoft.com/office/word/2010/wordprocessingDrawing" xmlns:wp="http://schemas.openxmlformats.org/drawingml/2006/wordprocessingDrawing" xmlns:w10="urn:schemas-microsoft-com:office:word" xmlns:w="http://schemas.openxmlformats.org/wordprocessingml/2006/main" xmlns:w14="http://schemas.microsoft.com/office/word/2010/wordml" xmlns:w15="http://schemas.microsoft.com/office/word/2012/wordml" xmlns:w16cex="http://schemas.microsoft.com/office/word/2018/wordml/cex" xmlns:w16cid="http://schemas.microsoft.com/office/word/2016/wordml/cid" xmlns:w16="http://schemas.microsoft.com/office/word/2018/wordml" xmlns:w16sdtdh="http://schemas.microsoft.com/office/word/2020/wordml/sdtdatahash" xmlns:w16se="http://schemas.microsoft.com/office/word/2015/wordml/symex" xmlns:wpg="http://schemas.microsoft.com/office/word/2010/wordprocessingGroup" xmlns:wpi="http://schemas.microsoft.com/office/word/2010/wordprocessingInk" xmlns:wne="http://schemas.microsoft.com/office/word/2006/wordml" xmlns:wps="http://schemas.microsoft.com/office/word/2010/wordprocessingShape" mc:Ignorable="w14 w15 w16se w16cid w16 w16cex w16sdtdh wp14">
   <w:footnote w:type="separator" w:id="-1">
     <w:p>
       <w:r>
@@ -2133,7 +2231,7 @@
 </file>
 
 <file path=word/header1.xml><?xml version="1.0" encoding="utf-8"?>
-<w:hdr xmlns:wpc="http://schemas.microsoft.com/office/word/2010/wordprocessingCanvas" xmlns:mc="http://schemas.openxmlformats.org/markup-compatibility/2006" xmlns:o="urn:schemas-microsoft-com:office:office" xmlns:r="http://schemas.openxmlformats.org/officeDocument/2006/relationships" xmlns:m="http://schemas.openxmlformats.org/officeDocument/2006/math" xmlns:v="urn:schemas-microsoft-com:vml" xmlns:wp14="http://schemas.microsoft.com/office/word/2010/wordprocessingDrawing" xmlns:wp="http://schemas.openxmlformats.org/drawingml/2006/wordprocessingDrawing" xmlns:w10="urn:schemas-microsoft-com:office:word" xmlns:w="http://schemas.openxmlformats.org/wordprocessingml/2006/main" xmlns:w14="http://schemas.microsoft.com/office/word/2010/wordml" xmlns:w15="http://schemas.microsoft.com/office/word/2012/wordml" xmlns:wpg="http://schemas.microsoft.com/office/word/2010/wordprocessingGroup" xmlns:wpi="http://schemas.microsoft.com/office/word/2010/wordprocessingInk" xmlns:wne="http://schemas.microsoft.com/office/word/2006/wordml" xmlns:wps="http://schemas.microsoft.com/office/word/2010/wordprocessingShape" mc:Ignorable="w14 w15 wp14">
+<w:hdr xmlns:wpc="http://schemas.microsoft.com/office/word/2010/wordprocessingCanvas" xmlns:cx="http://schemas.microsoft.com/office/drawing/2014/chartex" xmlns:cx1="http://schemas.microsoft.com/office/drawing/2015/9/8/chartex" xmlns:cx2="http://schemas.microsoft.com/office/drawing/2015/10/21/chartex" xmlns:cx3="http://schemas.microsoft.com/office/drawing/2016/5/9/chartex" xmlns:cx4="http://schemas.microsoft.com/office/drawing/2016/5/10/chartex" xmlns:cx5="http://schemas.microsoft.com/office/drawing/2016/5/11/chartex" xmlns:cx6="http://schemas.microsoft.com/office/drawing/2016/5/12/chartex" xmlns:cx7="http://schemas.microsoft.com/office/drawing/2016/5/13/chartex" xmlns:cx8="http://schemas.microsoft.com/office/drawing/2016/5/14/chartex" xmlns:mc="http://schemas.openxmlformats.org/markup-compatibility/2006" xmlns:aink="http://schemas.microsoft.com/office/drawing/2016/ink" xmlns:am3d="http://schemas.microsoft.com/office/drawing/2017/model3d" xmlns:o="urn:schemas-microsoft-com:office:office" xmlns:r="http://schemas.openxmlformats.org/officeDocument/2006/relationships" xmlns:m="http://schemas.openxmlformats.org/officeDocument/2006/math" xmlns:v="urn:schemas-microsoft-com:vml" xmlns:wp14="http://schemas.microsoft.com/office/word/2010/wordprocessingDrawing" xmlns:wp="http://schemas.openxmlformats.org/drawingml/2006/wordprocessingDrawing" xmlns:w10="urn:schemas-microsoft-com:office:word" xmlns:w="http://schemas.openxmlformats.org/wordprocessingml/2006/main" xmlns:w14="http://schemas.microsoft.com/office/word/2010/wordml" xmlns:w15="http://schemas.microsoft.com/office/word/2012/wordml" xmlns:w16cex="http://schemas.microsoft.com/office/word/2018/wordml/cex" xmlns:w16cid="http://schemas.microsoft.com/office/word/2016/wordml/cid" xmlns:w16="http://schemas.microsoft.com/office/word/2018/wordml" xmlns:w16sdtdh="http://schemas.microsoft.com/office/word/2020/wordml/sdtdatahash" xmlns:w16se="http://schemas.microsoft.com/office/word/2015/wordml/symex" xmlns:wpg="http://schemas.microsoft.com/office/word/2010/wordprocessingGroup" xmlns:wpi="http://schemas.microsoft.com/office/word/2010/wordprocessingInk" xmlns:wne="http://schemas.microsoft.com/office/word/2006/wordml" xmlns:wps="http://schemas.microsoft.com/office/word/2010/wordprocessingShape" mc:Ignorable="w14 w15 w16se w16cid w16 w16cex w16sdtdh wp14">
   <w:p>
     <w:pPr>
       <w:pBdr>
@@ -2478,8 +2576,8 @@
 </file>
 
 <file path=word/numbering.xml><?xml version="1.0" encoding="utf-8"?>
-<w:numbering xmlns:wpc="http://schemas.microsoft.com/office/word/2010/wordprocessingCanvas" xmlns:mc="http://schemas.openxmlformats.org/markup-compatibility/2006" xmlns:o="urn:schemas-microsoft-com:office:office" xmlns:r="http://schemas.openxmlformats.org/officeDocument/2006/relationships" xmlns:m="http://schemas.openxmlformats.org/officeDocument/2006/math" xmlns:v="urn:schemas-microsoft-com:vml" xmlns:wp14="http://schemas.microsoft.com/office/word/2010/wordprocessingDrawing" xmlns:wp="http://schemas.openxmlformats.org/drawingml/2006/wordprocessingDrawing" xmlns:w10="urn:schemas-microsoft-com:office:word" xmlns:w="http://schemas.openxmlformats.org/wordprocessingml/2006/main" xmlns:w14="http://schemas.microsoft.com/office/word/2010/wordml" xmlns:w15="http://schemas.microsoft.com/office/word/2012/wordml" xmlns:wpg="http://schemas.microsoft.com/office/word/2010/wordprocessingGroup" xmlns:wpi="http://schemas.microsoft.com/office/word/2010/wordprocessingInk" xmlns:wne="http://schemas.microsoft.com/office/word/2006/wordml" xmlns:wps="http://schemas.microsoft.com/office/word/2010/wordprocessingShape" mc:Ignorable="w14 w15 wp14">
-  <w:abstractNum w:abstractNumId="0">
+<w:numbering xmlns:wpc="http://schemas.microsoft.com/office/word/2010/wordprocessingCanvas" xmlns:cx="http://schemas.microsoft.com/office/drawing/2014/chartex" xmlns:cx1="http://schemas.microsoft.com/office/drawing/2015/9/8/chartex" xmlns:cx2="http://schemas.microsoft.com/office/drawing/2015/10/21/chartex" xmlns:cx3="http://schemas.microsoft.com/office/drawing/2016/5/9/chartex" xmlns:cx4="http://schemas.microsoft.com/office/drawing/2016/5/10/chartex" xmlns:cx5="http://schemas.microsoft.com/office/drawing/2016/5/11/chartex" xmlns:cx6="http://schemas.microsoft.com/office/drawing/2016/5/12/chartex" xmlns:cx7="http://schemas.microsoft.com/office/drawing/2016/5/13/chartex" xmlns:cx8="http://schemas.microsoft.com/office/drawing/2016/5/14/chartex" xmlns:mc="http://schemas.openxmlformats.org/markup-compatibility/2006" xmlns:aink="http://schemas.microsoft.com/office/drawing/2016/ink" xmlns:am3d="http://schemas.microsoft.com/office/drawing/2017/model3d" xmlns:o="urn:schemas-microsoft-com:office:office" xmlns:r="http://schemas.openxmlformats.org/officeDocument/2006/relationships" xmlns:m="http://schemas.openxmlformats.org/officeDocument/2006/math" xmlns:v="urn:schemas-microsoft-com:vml" xmlns:wp14="http://schemas.microsoft.com/office/word/2010/wordprocessingDrawing" xmlns:wp="http://schemas.openxmlformats.org/drawingml/2006/wordprocessingDrawing" xmlns:w10="urn:schemas-microsoft-com:office:word" xmlns:w="http://schemas.openxmlformats.org/wordprocessingml/2006/main" xmlns:w14="http://schemas.microsoft.com/office/word/2010/wordml" xmlns:w15="http://schemas.microsoft.com/office/word/2012/wordml" xmlns:w16cex="http://schemas.microsoft.com/office/word/2018/wordml/cex" xmlns:w16cid="http://schemas.microsoft.com/office/word/2016/wordml/cid" xmlns:w16="http://schemas.microsoft.com/office/word/2018/wordml" xmlns:w16sdtdh="http://schemas.microsoft.com/office/word/2020/wordml/sdtdatahash" xmlns:w16se="http://schemas.microsoft.com/office/word/2015/wordml/symex" xmlns:wpg="http://schemas.microsoft.com/office/word/2010/wordprocessingGroup" xmlns:wpi="http://schemas.microsoft.com/office/word/2010/wordprocessingInk" xmlns:wne="http://schemas.microsoft.com/office/word/2006/wordml" xmlns:wps="http://schemas.microsoft.com/office/word/2010/wordprocessingShape" mc:Ignorable="w14 w15 w16se w16cid w16 w16cex w16sdtdh wp14">
+  <w:abstractNum w:abstractNumId="0" w15:restartNumberingAfterBreak="0">
     <w:nsid w:val="053D2F97"/>
     <w:multiLevelType w:val="multilevel"/>
     <w:tmpl w:val="E4C4E3C2"/>
@@ -2599,7 +2697,7 @@
 </file>
 
 <file path=word/styles.xml><?xml version="1.0" encoding="utf-8"?>
-<w:styles xmlns:mc="http://schemas.openxmlformats.org/markup-compatibility/2006" xmlns:r="http://schemas.openxmlformats.org/officeDocument/2006/relationships" xmlns:w="http://schemas.openxmlformats.org/wordprocessingml/2006/main" xmlns:w14="http://schemas.microsoft.com/office/word/2010/wordml" xmlns:w15="http://schemas.microsoft.com/office/word/2012/wordml" mc:Ignorable="w14 w15">
+<w:styles xmlns:mc="http://schemas.openxmlformats.org/markup-compatibility/2006" xmlns:r="http://schemas.openxmlformats.org/officeDocument/2006/relationships" xmlns:w="http://schemas.openxmlformats.org/wordprocessingml/2006/main" xmlns:w14="http://schemas.microsoft.com/office/word/2010/wordml" xmlns:w15="http://schemas.microsoft.com/office/word/2012/wordml" xmlns:w16cex="http://schemas.microsoft.com/office/word/2018/wordml/cex" xmlns:w16cid="http://schemas.microsoft.com/office/word/2016/wordml/cid" xmlns:w16="http://schemas.microsoft.com/office/word/2018/wordml" xmlns:w16sdtdh="http://schemas.microsoft.com/office/word/2020/wordml/sdtdatahash" xmlns:w16se="http://schemas.microsoft.com/office/word/2015/wordml/symex" mc:Ignorable="w14 w15 w16se w16cid w16 w16cex w16sdtdh">
   <w:docDefaults>
     <w:rPrDefault>
       <w:rPr>
@@ -2615,7 +2713,7 @@
       </w:pPr>
     </w:pPrDefault>
   </w:docDefaults>
-  <w:latentStyles w:defLockedState="0" w:defUIPriority="99" w:defSemiHidden="0" w:defUnhideWhenUsed="0" w:defQFormat="0" w:count="371">
+  <w:latentStyles w:defLockedState="0" w:defUIPriority="99" w:defSemiHidden="0" w:defUnhideWhenUsed="0" w:defQFormat="0" w:count="376">
     <w:lsdException w:name="Normal" w:uiPriority="0" w:qFormat="1"/>
     <w:lsdException w:name="heading 1" w:uiPriority="9" w:qFormat="1"/>
     <w:lsdException w:name="heading 2" w:semiHidden="1" w:uiPriority="9" w:unhideWhenUsed="1" w:qFormat="1"/>
@@ -2987,11 +3085,16 @@
     <w:lsdException w:name="List Table 5 Dark Accent 6" w:uiPriority="50"/>
     <w:lsdException w:name="List Table 6 Colorful Accent 6" w:uiPriority="51"/>
     <w:lsdException w:name="List Table 7 Colorful Accent 6" w:uiPriority="52"/>
+    <w:lsdException w:name="Mention" w:semiHidden="1" w:unhideWhenUsed="1"/>
+    <w:lsdException w:name="Smart Hyperlink" w:semiHidden="1" w:unhideWhenUsed="1"/>
+    <w:lsdException w:name="Hashtag" w:semiHidden="1" w:unhideWhenUsed="1"/>
+    <w:lsdException w:name="Unresolved Mention" w:semiHidden="1" w:unhideWhenUsed="1"/>
+    <w:lsdException w:name="Smart Link" w:semiHidden="1" w:unhideWhenUsed="1"/>
   </w:latentStyles>
   <w:style w:type="paragraph" w:default="1" w:styleId="Normal">
     <w:name w:val="Normal"/>
   </w:style>
-  <w:style w:type="paragraph" w:styleId="Ttulo1">
+  <w:style w:type="paragraph" w:styleId="Heading1">
     <w:name w:val="heading 1"/>
     <w:basedOn w:val="Normal"/>
     <w:next w:val="Normal"/>
@@ -3007,7 +3110,7 @@
       <w:szCs w:val="48"/>
     </w:rPr>
   </w:style>
-  <w:style w:type="paragraph" w:styleId="Ttulo2">
+  <w:style w:type="paragraph" w:styleId="Heading2">
     <w:name w:val="heading 2"/>
     <w:basedOn w:val="Normal"/>
     <w:next w:val="Normal"/>
@@ -3023,7 +3126,7 @@
       <w:szCs w:val="36"/>
     </w:rPr>
   </w:style>
-  <w:style w:type="paragraph" w:styleId="Ttulo3">
+  <w:style w:type="paragraph" w:styleId="Heading3">
     <w:name w:val="heading 3"/>
     <w:basedOn w:val="Normal"/>
     <w:next w:val="Normal"/>
@@ -3039,7 +3142,7 @@
       <w:szCs w:val="28"/>
     </w:rPr>
   </w:style>
-  <w:style w:type="paragraph" w:styleId="Ttulo4">
+  <w:style w:type="paragraph" w:styleId="Heading4">
     <w:name w:val="heading 4"/>
     <w:basedOn w:val="Normal"/>
     <w:next w:val="Normal"/>
@@ -3053,7 +3156,7 @@
       <w:b/>
     </w:rPr>
   </w:style>
-  <w:style w:type="paragraph" w:styleId="Ttulo5">
+  <w:style w:type="paragraph" w:styleId="Heading5">
     <w:name w:val="heading 5"/>
     <w:basedOn w:val="Normal"/>
     <w:next w:val="Normal"/>
@@ -3069,7 +3172,7 @@
       <w:szCs w:val="22"/>
     </w:rPr>
   </w:style>
-  <w:style w:type="paragraph" w:styleId="Ttulo6">
+  <w:style w:type="paragraph" w:styleId="Heading6">
     <w:name w:val="heading 6"/>
     <w:basedOn w:val="Normal"/>
     <w:next w:val="Normal"/>
@@ -3085,13 +3188,13 @@
       <w:szCs w:val="20"/>
     </w:rPr>
   </w:style>
-  <w:style w:type="character" w:default="1" w:styleId="Fuentedeprrafopredeter">
+  <w:style w:type="character" w:default="1" w:styleId="DefaultParagraphFont">
     <w:name w:val="Default Paragraph Font"/>
     <w:uiPriority w:val="1"/>
     <w:semiHidden/>
     <w:unhideWhenUsed/>
   </w:style>
-  <w:style w:type="table" w:default="1" w:styleId="Tablanormal">
+  <w:style w:type="table" w:default="1" w:styleId="TableNormal">
     <w:name w:val="Normal Table"/>
     <w:uiPriority w:val="99"/>
     <w:semiHidden/>
@@ -3106,14 +3209,14 @@
       </w:tblCellMar>
     </w:tblPr>
   </w:style>
-  <w:style w:type="numbering" w:default="1" w:styleId="Sinlista">
+  <w:style w:type="numbering" w:default="1" w:styleId="NoList">
     <w:name w:val="No List"/>
     <w:uiPriority w:val="99"/>
     <w:semiHidden/>
     <w:unhideWhenUsed/>
   </w:style>
-  <w:style w:type="table" w:customStyle="1" w:styleId="TableNormal">
-    <w:name w:val="Table Normal"/>
+  <w:style w:type="table" w:customStyle="1" w:styleId="TableNormal1">
+    <w:name w:val="Table Normal1"/>
     <w:tblPr>
       <w:tblCellMar>
         <w:top w:w="0" w:type="dxa"/>
@@ -3123,7 +3226,7 @@
       </w:tblCellMar>
     </w:tblPr>
   </w:style>
-  <w:style w:type="paragraph" w:styleId="Puesto">
+  <w:style w:type="paragraph" w:styleId="Title">
     <w:name w:val="Title"/>
     <w:basedOn w:val="Normal"/>
     <w:next w:val="Normal"/>
@@ -3138,7 +3241,7 @@
       <w:szCs w:val="72"/>
     </w:rPr>
   </w:style>
-  <w:style w:type="paragraph" w:styleId="Subttulo">
+  <w:style w:type="paragraph" w:styleId="Subtitle">
     <w:name w:val="Subtitle"/>
     <w:basedOn w:val="Normal"/>
     <w:next w:val="Normal"/>
@@ -3156,7 +3259,7 @@
     </w:rPr>
   </w:style>
   <w:style w:type="table" w:customStyle="1" w:styleId="a">
-    <w:basedOn w:val="TableNormal"/>
+    <w:basedOn w:val="TableNormal1"/>
     <w:tblPr>
       <w:tblStyleRowBandSize w:val="1"/>
       <w:tblStyleColBandSize w:val="1"/>
@@ -3169,7 +3272,7 @@
     </w:tblPr>
   </w:style>
   <w:style w:type="table" w:customStyle="1" w:styleId="a0">
-    <w:basedOn w:val="TableNormal"/>
+    <w:basedOn w:val="TableNormal1"/>
     <w:tblPr>
       <w:tblStyleRowBandSize w:val="1"/>
       <w:tblStyleColBandSize w:val="1"/>
@@ -3182,7 +3285,7 @@
     </w:tblPr>
   </w:style>
   <w:style w:type="table" w:customStyle="1" w:styleId="a1">
-    <w:basedOn w:val="TableNormal"/>
+    <w:basedOn w:val="TableNormal1"/>
     <w:tblPr>
       <w:tblStyleRowBandSize w:val="1"/>
       <w:tblStyleColBandSize w:val="1"/>
@@ -3195,7 +3298,7 @@
     </w:tblPr>
   </w:style>
   <w:style w:type="table" w:customStyle="1" w:styleId="a2">
-    <w:basedOn w:val="TableNormal"/>
+    <w:basedOn w:val="TableNormal1"/>
     <w:tblPr>
       <w:tblStyleRowBandSize w:val="1"/>
       <w:tblStyleColBandSize w:val="1"/>
@@ -3208,20 +3311,18 @@
     </w:tblPr>
   </w:style>
   <w:style w:type="table" w:customStyle="1" w:styleId="a3">
-    <w:basedOn w:val="TableNormal"/>
+    <w:basedOn w:val="TableNormal1"/>
     <w:tblPr>
       <w:tblStyleRowBandSize w:val="1"/>
       <w:tblStyleColBandSize w:val="1"/>
       <w:tblCellMar>
-        <w:top w:w="0" w:type="dxa"/>
         <w:left w:w="108" w:type="dxa"/>
-        <w:bottom w:w="0" w:type="dxa"/>
         <w:right w:w="108" w:type="dxa"/>
       </w:tblCellMar>
     </w:tblPr>
   </w:style>
   <w:style w:type="table" w:customStyle="1" w:styleId="a4">
-    <w:basedOn w:val="TableNormal"/>
+    <w:basedOn w:val="TableNormal1"/>
     <w:tblPr>
       <w:tblStyleRowBandSize w:val="1"/>
       <w:tblStyleColBandSize w:val="1"/>
@@ -3234,7 +3335,7 @@
     </w:tblPr>
   </w:style>
   <w:style w:type="table" w:customStyle="1" w:styleId="a5">
-    <w:basedOn w:val="TableNormal"/>
+    <w:basedOn w:val="TableNormal1"/>
     <w:tblPr>
       <w:tblStyleRowBandSize w:val="1"/>
       <w:tblStyleColBandSize w:val="1"/>
@@ -3247,7 +3348,7 @@
     </w:tblPr>
   </w:style>
   <w:style w:type="table" w:customStyle="1" w:styleId="a6">
-    <w:basedOn w:val="TableNormal"/>
+    <w:basedOn w:val="TableNormal1"/>
     <w:tblPr>
       <w:tblStyleRowBandSize w:val="1"/>
       <w:tblStyleColBandSize w:val="1"/>
@@ -3260,7 +3361,7 @@
     </w:tblPr>
   </w:style>
   <w:style w:type="table" w:customStyle="1" w:styleId="a7">
-    <w:basedOn w:val="TableNormal"/>
+    <w:basedOn w:val="TableNormal1"/>
     <w:tblPr>
       <w:tblStyleRowBandSize w:val="1"/>
       <w:tblStyleColBandSize w:val="1"/>
@@ -3273,20 +3374,18 @@
     </w:tblPr>
   </w:style>
   <w:style w:type="table" w:customStyle="1" w:styleId="a8">
-    <w:basedOn w:val="TableNormal"/>
+    <w:basedOn w:val="TableNormal1"/>
     <w:tblPr>
       <w:tblStyleRowBandSize w:val="1"/>
       <w:tblStyleColBandSize w:val="1"/>
       <w:tblCellMar>
-        <w:top w:w="0" w:type="dxa"/>
         <w:left w:w="108" w:type="dxa"/>
-        <w:bottom w:w="0" w:type="dxa"/>
         <w:right w:w="108" w:type="dxa"/>
       </w:tblCellMar>
     </w:tblPr>
   </w:style>
   <w:style w:type="table" w:customStyle="1" w:styleId="a9">
-    <w:basedOn w:val="TableNormal"/>
+    <w:basedOn w:val="TableNormal1"/>
     <w:tblPr>
       <w:tblStyleRowBandSize w:val="1"/>
       <w:tblStyleColBandSize w:val="1"/>
@@ -3299,7 +3398,7 @@
     </w:tblPr>
   </w:style>
   <w:style w:type="table" w:customStyle="1" w:styleId="aa">
-    <w:basedOn w:val="TableNormal"/>
+    <w:basedOn w:val="TableNormal1"/>
     <w:tblPr>
       <w:tblStyleRowBandSize w:val="1"/>
       <w:tblStyleColBandSize w:val="1"/>
@@ -3312,7 +3411,7 @@
     </w:tblPr>
   </w:style>
   <w:style w:type="table" w:customStyle="1" w:styleId="ab">
-    <w:basedOn w:val="TableNormal"/>
+    <w:basedOn w:val="TableNormal1"/>
     <w:tblPr>
       <w:tblStyleRowBandSize w:val="1"/>
       <w:tblStyleColBandSize w:val="1"/>
@@ -3325,7 +3424,7 @@
     </w:tblPr>
   </w:style>
   <w:style w:type="table" w:customStyle="1" w:styleId="ac">
-    <w:basedOn w:val="TableNormal"/>
+    <w:basedOn w:val="TableNormal1"/>
     <w:tblPr>
       <w:tblStyleRowBandSize w:val="1"/>
       <w:tblStyleColBandSize w:val="1"/>
@@ -3338,7 +3437,7 @@
     </w:tblPr>
   </w:style>
   <w:style w:type="table" w:customStyle="1" w:styleId="ad">
-    <w:basedOn w:val="TableNormal"/>
+    <w:basedOn w:val="TableNormal1"/>
     <w:tblPr>
       <w:tblStyleRowBandSize w:val="1"/>
       <w:tblStyleColBandSize w:val="1"/>
@@ -3350,10 +3449,10 @@
       </w:tblCellMar>
     </w:tblPr>
   </w:style>
-  <w:style w:type="paragraph" w:styleId="Encabezado">
+  <w:style w:type="paragraph" w:styleId="Header">
     <w:name w:val="header"/>
     <w:basedOn w:val="Normal"/>
-    <w:link w:val="EncabezadoCar"/>
+    <w:link w:val="HeaderChar"/>
     <w:uiPriority w:val="99"/>
     <w:unhideWhenUsed/>
     <w:rsid w:val="00C71D64"/>
@@ -3364,17 +3463,17 @@
       </w:tabs>
     </w:pPr>
   </w:style>
-  <w:style w:type="character" w:customStyle="1" w:styleId="EncabezadoCar">
-    <w:name w:val="Encabezado Car"/>
-    <w:basedOn w:val="Fuentedeprrafopredeter"/>
-    <w:link w:val="Encabezado"/>
+  <w:style w:type="character" w:customStyle="1" w:styleId="HeaderChar">
+    <w:name w:val="Header Char"/>
+    <w:basedOn w:val="DefaultParagraphFont"/>
+    <w:link w:val="Header"/>
     <w:uiPriority w:val="99"/>
     <w:rsid w:val="00C71D64"/>
   </w:style>
-  <w:style w:type="paragraph" w:styleId="Piedepgina">
+  <w:style w:type="paragraph" w:styleId="Footer">
     <w:name w:val="footer"/>
     <w:basedOn w:val="Normal"/>
-    <w:link w:val="PiedepginaCar"/>
+    <w:link w:val="FooterChar"/>
     <w:uiPriority w:val="99"/>
     <w:unhideWhenUsed/>
     <w:rsid w:val="00C71D64"/>
@@ -3385,10 +3484,10 @@
       </w:tabs>
     </w:pPr>
   </w:style>
-  <w:style w:type="character" w:customStyle="1" w:styleId="PiedepginaCar">
-    <w:name w:val="Pie de página Car"/>
-    <w:basedOn w:val="Fuentedeprrafopredeter"/>
-    <w:link w:val="Piedepgina"/>
+  <w:style w:type="character" w:customStyle="1" w:styleId="FooterChar">
+    <w:name w:val="Footer Char"/>
+    <w:basedOn w:val="DefaultParagraphFont"/>
+    <w:link w:val="Footer"/>
     <w:uiPriority w:val="99"/>
     <w:rsid w:val="00C71D64"/>
   </w:style>

</xml_diff>